<commit_message>
fix spelling of subpoena
</commit_message>
<xml_diff>
--- a/docassemble/UsTxFamilyLaw/data/templates/dwq_subpoena_duces_tecum.docx
+++ b/docassemble/UsTxFamilyLaw/data/templates/dwq_subpoena_duces_tecum.docx
@@ -593,7 +593,16 @@
           <w:sz w:val="20"/>
           <w:szCs w:val="20"/>
         </w:rPr>
-        <w:t>subpoena.due_date</w:t>
+        <w:t>subpoena.due_</w:t>
+      </w:r>
+      <w:proofErr w:type="gramStart"/>
+      <w:r>
+        <w:rPr>
+          <w:rFonts w:cs="Times New Roman"/>
+          <w:sz w:val="20"/>
+          <w:szCs w:val="20"/>
+        </w:rPr>
+        <w:t>date</w:t>
       </w:r>
       <w:proofErr w:type="spellEnd"/>
       <w:r>
@@ -610,7 +619,16 @@
           <w:sz w:val="20"/>
           <w:szCs w:val="20"/>
         </w:rPr>
-        <w:t xml:space="preserve">, </w:t>
+        <w:t>,</w:t>
+      </w:r>
+      <w:proofErr w:type="gramEnd"/>
+      <w:r>
+        <w:rPr>
+          <w:rFonts w:cs="Times New Roman"/>
+          <w:sz w:val="20"/>
+          <w:szCs w:val="20"/>
+        </w:rPr>
+        <w:t xml:space="preserve"> </w:t>
       </w:r>
       <w:r>
         <w:rPr>
@@ -1160,16 +1178,14 @@
         </w:rPr>
         <w:t xml:space="preserve">Discovery </w:t>
       </w:r>
-      <w:proofErr w:type="spellStart"/>
-      <w:r>
-        <w:rPr>
-          <w:rFonts w:cs="Times New Roman"/>
-          <w:sz w:val="20"/>
-          <w:szCs w:val="20"/>
-        </w:rPr>
-        <w:t>Subponea</w:t>
-      </w:r>
-      <w:proofErr w:type="spellEnd"/>
+      <w:r>
+        <w:rPr>
+          <w:rFonts w:cs="Times New Roman"/>
+          <w:sz w:val="20"/>
+          <w:szCs w:val="20"/>
+        </w:rPr>
+        <w:t>Subpoena</w:t>
+      </w:r>
       <w:r>
         <w:rPr>
           <w:rFonts w:cs="Times New Roman"/>
@@ -1297,7 +1313,16 @@
           <w:sz w:val="20"/>
           <w:szCs w:val="20"/>
         </w:rPr>
-        <w:t>_date</w:t>
+        <w:t>_</w:t>
+      </w:r>
+      <w:proofErr w:type="gramStart"/>
+      <w:r>
+        <w:rPr>
+          <w:rFonts w:cs="Times New Roman"/>
+          <w:sz w:val="20"/>
+          <w:szCs w:val="20"/>
+        </w:rPr>
+        <w:t>date</w:t>
       </w:r>
       <w:proofErr w:type="spellEnd"/>
       <w:r>
@@ -1314,7 +1339,16 @@
           <w:sz w:val="20"/>
           <w:szCs w:val="20"/>
         </w:rPr>
-        <w:t xml:space="preserve">. </w:t>
+        <w:t>.</w:t>
+      </w:r>
+      <w:proofErr w:type="gramEnd"/>
+      <w:r>
+        <w:rPr>
+          <w:rFonts w:cs="Times New Roman"/>
+          <w:sz w:val="20"/>
+          <w:szCs w:val="20"/>
+        </w:rPr>
+        <w:t xml:space="preserve"> </w:t>
       </w:r>
     </w:p>
     <w:p>
@@ -1565,7 +1599,16 @@
           <w:sz w:val="20"/>
           <w:szCs w:val="20"/>
         </w:rPr>
-        <w:t>phone_number</w:t>
+        <w:t>phone_</w:t>
+      </w:r>
+      <w:proofErr w:type="gramStart"/>
+      <w:r>
+        <w:rPr>
+          <w:rFonts w:cs="Times New Roman"/>
+          <w:sz w:val="20"/>
+          <w:szCs w:val="20"/>
+        </w:rPr>
+        <w:t>number</w:t>
       </w:r>
       <w:proofErr w:type="spellEnd"/>
       <w:r>
@@ -1576,6 +1619,7 @@
         </w:rPr>
         <w:t>)}}</w:t>
       </w:r>
+      <w:proofErr w:type="gramEnd"/>
       <w:r>
         <w:rPr>
           <w:rFonts w:cs="Times New Roman"/>
@@ -1800,7 +1844,18 @@
           <w:sz w:val="20"/>
           <w:szCs w:val="20"/>
         </w:rPr>
-        <w:t xml:space="preserve">CASE ID: </w:t>
+        <w:t xml:space="preserve">CASE </w:t>
+      </w:r>
+      <w:proofErr w:type="gramStart"/>
+      <w:r>
+        <w:rPr>
+          <w:rFonts w:cs="Times New Roman"/>
+          <w:b/>
+          <w:bCs/>
+          <w:sz w:val="20"/>
+          <w:szCs w:val="20"/>
+        </w:rPr>
+        <w:t xml:space="preserve">ID: </w:t>
       </w:r>
       <w:r>
         <w:rPr>
@@ -1813,7 +1868,6 @@
         <w:t>{{</w:t>
       </w:r>
       <w:proofErr w:type="spellStart"/>
-      <w:proofErr w:type="gramStart"/>
       <w:r>
         <w:rPr>
           <w:rFonts w:cs="Times New Roman"/>
@@ -2318,9 +2372,17 @@
           <w:szCs w:val="24"/>
         </w:rPr>
         <w:lastRenderedPageBreak/>
-        <w:t>{{p include_docx_template(‘</w:t>
+        <w:t>{{p include_docx_</w:t>
       </w:r>
       <w:proofErr w:type="gramStart"/>
+      <w:r>
+        <w:rPr>
+          <w:rFonts w:cs="Times New Roman"/>
+          <w:sz w:val="24"/>
+          <w:szCs w:val="24"/>
+        </w:rPr>
+        <w:t>template(‘</w:t>
+      </w:r>
       <w:r>
         <w:rPr>
           <w:rFonts w:cs="Times New Roman"/>
@@ -4674,6 +4736,7 @@
   <w:style w:type="character" w:default="1" w:styleId="DefaultParagraphFont">
     <w:name w:val="Default Paragraph Font"/>
     <w:uiPriority w:val="1"/>
+    <w:semiHidden/>
     <w:unhideWhenUsed/>
   </w:style>
   <w:style w:type="table" w:default="1" w:styleId="TableNormal">

</xml_diff>